<commit_message>
Changes to documentation style (applied headers), and added table bug to changelog
</commit_message>
<xml_diff>
--- a/docs/benchmarks.docx
+++ b/docs/benchmarks.docx
@@ -1,32 +1,128 @@
 
 <file path=word/document.xml><?xml version="1.0" encoding="utf-8"?>
-<w:document xmlns:wpc="http://schemas.microsoft.com/office/word/2010/wordprocessingCanvas" xmlns:mc="http://schemas.openxmlformats.org/markup-compatibility/2006" xmlns:o="urn:schemas-microsoft-com:office:office" xmlns:r="http://schemas.openxmlformats.org/officeDocument/2006/relationships" xmlns:m="http://schemas.openxmlformats.org/officeDocument/2006/math" xmlns:v="urn:schemas-microsoft-com:vml" xmlns:wp14="http://schemas.microsoft.com/office/word/2010/wordprocessingDrawing" xmlns:wp="http://schemas.openxmlformats.org/drawingml/2006/wordprocessingDrawing" xmlns:w10="urn:schemas-microsoft-com:office:word" xmlns:w="http://schemas.openxmlformats.org/wordprocessingml/2006/main" xmlns:w14="http://schemas.microsoft.com/office/word/2010/wordml" xmlns:w15="http://schemas.microsoft.com/office/word/2012/wordml" xmlns:wpg="http://schemas.microsoft.com/office/word/2010/wordprocessingGroup" xmlns:wpi="http://schemas.microsoft.com/office/word/2010/wordprocessingInk" xmlns:wne="http://schemas.microsoft.com/office/word/2006/wordml" xmlns:wps="http://schemas.microsoft.com/office/word/2010/wordprocessingShape" mc:Ignorable="w14 w15 wp14">
+<w:document xmlns:wpc="http://schemas.microsoft.com/office/word/2010/wordprocessingCanvas" xmlns:cx="http://schemas.microsoft.com/office/drawing/2014/chartex" xmlns:cx1="http://schemas.microsoft.com/office/drawing/2015/9/8/chartex" xmlns:cx2="http://schemas.microsoft.com/office/drawing/2015/10/21/chartex" xmlns:cx3="http://schemas.microsoft.com/office/drawing/2016/5/9/chartex" xmlns:cx4="http://schemas.microsoft.com/office/drawing/2016/5/10/chartex" xmlns:cx5="http://schemas.microsoft.com/office/drawing/2016/5/11/chartex" xmlns:mc="http://schemas.openxmlformats.org/markup-compatibility/2006" xmlns:o="urn:schemas-microsoft-com:office:office" xmlns:r="http://schemas.openxmlformats.org/officeDocument/2006/relationships" xmlns:m="http://schemas.openxmlformats.org/officeDocument/2006/math" xmlns:v="urn:schemas-microsoft-com:vml" xmlns:wp14="http://schemas.microsoft.com/office/word/2010/wordprocessingDrawing" xmlns:wp="http://schemas.openxmlformats.org/drawingml/2006/wordprocessingDrawing" xmlns:w10="urn:schemas-microsoft-com:office:word" xmlns:w="http://schemas.openxmlformats.org/wordprocessingml/2006/main" xmlns:w14="http://schemas.microsoft.com/office/word/2010/wordml" xmlns:w15="http://schemas.microsoft.com/office/word/2012/wordml" xmlns:w16se="http://schemas.microsoft.com/office/word/2015/wordml/symex" xmlns:wpg="http://schemas.microsoft.com/office/word/2010/wordprocessingGroup" xmlns:wpi="http://schemas.microsoft.com/office/word/2010/wordprocessingInk" xmlns:wne="http://schemas.microsoft.com/office/word/2006/wordml" xmlns:wps="http://schemas.microsoft.com/office/word/2010/wordprocessingShape" mc:Ignorable="w14 w15 w16se wp14">
   <w:body>
     <w:p>
       <w:pPr>
         <w:pStyle w:val="Heading1"/>
       </w:pPr>
       <w:r>
-        <w:t xml:space="preserve">WikiScrape Project </w:t>
-      </w:r>
-      <w:r>
-        <w:t>[</w:t>
-      </w:r>
-      <w:r>
         <w:t>Benchmarks</w:t>
       </w:r>
       <w:r>
         <w:t xml:space="preserve"> - Rationale</w:t>
       </w:r>
-      <w:r>
-        <w:t>]</w:t>
-      </w:r>
     </w:p>
     <w:p>
       <w:pPr>
         <w:pStyle w:val="Heading2"/>
       </w:pPr>
       <w:r>
+        <w:t>Preamble: The purpose of this document</w:t>
+      </w:r>
+    </w:p>
+    <w:p>
+      <w:r>
+        <w:t xml:space="preserve">This section will explain the purpose and </w:t>
+      </w:r>
+      <w:r>
+        <w:t>layout of this document.</w:t>
+      </w:r>
+    </w:p>
+    <w:p>
+      <w:r>
+        <w:t>Each section, labelled “Section X: Topic”, where X is a number, and Topic is a topic, will have at least one of the following sub-headers: “Rationale” and “Benchmark”.</w:t>
+      </w:r>
+      <w:r>
+        <w:t xml:space="preserve"> We may refer to other sections within a section. For example, we might use “In the Section 2 Benchmark1 …”</w:t>
+      </w:r>
+    </w:p>
+    <w:p>
+      <w:pPr>
+        <w:pStyle w:val="Heading3"/>
+      </w:pPr>
+      <w:r>
+        <w:t>Rationale</w:t>
+      </w:r>
+    </w:p>
+    <w:p>
+      <w:r>
+        <w:t xml:space="preserve">These sections detail the </w:t>
+      </w:r>
+      <w:r>
+        <w:rPr>
+          <w:i/>
+        </w:rPr>
+        <w:t>reasoning</w:t>
+      </w:r>
+      <w:r>
+        <w:t xml:space="preserve"> for most of the changes we make. Some examples could be to optimise the current product, or to add what we think to be a “useful” feature, and explain why we consider the feature useful.</w:t>
+      </w:r>
+    </w:p>
+    <w:p>
+      <w:pPr>
+        <w:pStyle w:val="Heading3"/>
+      </w:pPr>
+      <w:r>
+        <w:t>Benchmark</w:t>
+      </w:r>
+    </w:p>
+    <w:p>
+      <w:r>
+        <w:t xml:space="preserve">In these sub-headings, we will consider the </w:t>
+      </w:r>
+      <w:r>
+        <w:rPr>
+          <w:i/>
+        </w:rPr>
+        <w:t>performance</w:t>
+      </w:r>
+      <w:r>
+        <w:t xml:space="preserve"> of the program. </w:t>
+      </w:r>
+      <w:r>
+        <w:t>At the time of writing this section,</w:t>
+      </w:r>
+      <w:r>
+        <w:t xml:space="preserve"> </w:t>
+      </w:r>
+      <w:r>
+        <w:t>the performance will be measured via the program’s run time</w:t>
+      </w:r>
+      <w:r>
+        <w:t>, as that is the one attribute that is easily measurable. If possible, we will try to keep the tests “standardised” within each benchmark. Some attributes of each test may change, depending on our circumstances. For example, testing at one of our residences, and testing at uni will have a huge impact on the internet speed, and if internet speed was a bottleneck, it will introduce a new factor. Within each set of benchmarks, we will also try to explain the conditions the program is being run under. For example, “Run on Josh’s SP3 at uni, using dfs with MAX_DEPTH=2”.</w:t>
+      </w:r>
+    </w:p>
+    <w:p>
+      <w:r>
+        <w:t xml:space="preserve">Each benchmark </w:t>
+      </w:r>
+      <w:r>
+        <w:t xml:space="preserve">(screenshots and details) </w:t>
+      </w:r>
+      <w:bookmarkStart w:id="0" w:name="_GoBack"/>
+      <w:bookmarkEnd w:id="0"/>
+      <w:r>
+        <w:t>should be accompanied by either justification, analysis, or explanation of the test case</w:t>
+      </w:r>
+      <w:r>
+        <w:t>(</w:t>
+      </w:r>
+      <w:r>
+        <w:t>s</w:t>
+      </w:r>
+      <w:r>
+        <w:t>)</w:t>
+      </w:r>
+      <w:r>
+        <w:t xml:space="preserve"> we chose.</w:t>
+      </w:r>
+    </w:p>
+    <w:p>
+      <w:pPr>
+        <w:pStyle w:val="Heading2"/>
+      </w:pPr>
+      <w:r>
         <w:t>Section 0: Coming up with ideas</w:t>
       </w:r>
     </w:p>
@@ -57,7 +153,13 @@
     </w:p>
     <w:p>
       <w:r>
-        <w:t>From this, we decided to make a Wikipedia webscraper, where we would search through a Wikipedia page for all of its links just to see if we could.</w:t>
+        <w:t xml:space="preserve">From this, we decided to make a Wikipedia webscraper, where we would search through a Wikipedia page for </w:t>
+      </w:r>
+      <w:r>
+        <w:t>all</w:t>
+      </w:r>
+      <w:r>
+        <w:t xml:space="preserve"> its links just to see if we could.</w:t>
       </w:r>
     </w:p>
     <w:p>
@@ -89,7 +191,19 @@
     </w:p>
     <w:p>
       <w:r>
-        <w:t>To start off, we needed a page on Wikipedia that was small enough to test practically, but also large enough to have a reasonable number of links, and a number of situations, e.g. having an intro paragraph, a contents table, and further sections. To get this page, we used `Alt+X` until a fitting page was loaded.</w:t>
+        <w:t xml:space="preserve">To start off, we needed a page on Wikipedia that was small enough to test practically, but also large enough to have a reasonable number of links, and </w:t>
+      </w:r>
+      <w:r>
+        <w:t>several</w:t>
+      </w:r>
+      <w:r>
+        <w:t xml:space="preserve"> </w:t>
+      </w:r>
+      <w:r>
+        <w:t>attributes</w:t>
+      </w:r>
+      <w:r>
+        <w:t>, e.g. having an intro paragraph, a contents table, and further sections. To get this page, we used `Alt+X` until a fitting page was loaded.</w:t>
       </w:r>
     </w:p>
     <w:p/>
@@ -106,7 +220,13 @@
         <w:t>To start with, we created a file `get_links.py`, which would use BeautifulSoup to read from the Wikipedia page</w:t>
       </w:r>
       <w:r>
-        <w:t>, and output the links to standard output. Then, a bash file `main` would redirect the output into a file `bin.txt`, which then got its duplicate entries removed and then sorted through another bash file, `streamline.sh`.  The purose of `main.sh` was to have the whole process automated by a single terminal command: `./main.sh Wiki_Article_Name` for ease of use.</w:t>
+        <w:t xml:space="preserve">, and output the links to standard output. Then, a bash file `main` would redirect the output into a file `bin.txt`, which then got its duplicate entries removed and then sorted through another bash file, `streamline.sh`.  The </w:t>
+      </w:r>
+      <w:r>
+        <w:t>purpose</w:t>
+      </w:r>
+      <w:r>
+        <w:t xml:space="preserve"> of `main.sh` was to have the whole process automated by a single terminal command: `./main.sh Wiki_Article_Name` for ease of use.</w:t>
       </w:r>
     </w:p>
     <w:p>
@@ -119,7 +239,13 @@
     </w:p>
     <w:p>
       <w:r>
-        <w:t>However, we left this direction to try to unify all of the running and processing into a single Python file. Enter `get_links2.py`. Everything mentioned in the previous paragraph is handled in this file. Howver, rather than having an intermediate output (`bin.txt`), it would store all the links internally in a set (which automatically filters out duplicates), and still outputs to standard output.</w:t>
+        <w:t xml:space="preserve">However, we left this direction to try to unify </w:t>
+      </w:r>
+      <w:r>
+        <w:t>all</w:t>
+      </w:r>
+      <w:r>
+        <w:t xml:space="preserve"> the running and processing into a single Python file. Enter `get_links2.py`. Everything mentioned in the previous paragraph is handled in this file. Howver, rather than having an intermediate output (`bin.txt`), it would store all the links internally in a set (which automatically filters out duplicates), and still outputs to standard output.</w:t>
       </w:r>
     </w:p>
     <w:p/>
@@ -152,7 +278,7 @@
                     <pic:cNvPicPr/>
                   </pic:nvPicPr>
                   <pic:blipFill>
-                    <a:blip r:embed="rId4"/>
+                    <a:blip r:embed="rId6"/>
                     <a:stretch>
                       <a:fillRect/>
                     </a:stretch>
@@ -178,154 +304,11 @@
         <w:rPr>
           <w:noProof/>
         </w:rPr>
-        <w:lastRenderedPageBreak/>
         <w:drawing>
           <wp:inline distT="0" distB="0" distL="0" distR="0" wp14:anchorId="4B48B1E1" wp14:editId="0CD6BAAC">
             <wp:extent cx="2009775" cy="828675"/>
             <wp:effectExtent l="0" t="0" r="9525" b="9525"/>
             <wp:docPr id="1" name="Picture 1"/>
-            <wp:cNvGraphicFramePr>
-              <a:graphicFrameLocks xmlns:a="http://schemas.openxmlformats.org/drawingml/2006/main" noChangeAspect="1"/>
-            </wp:cNvGraphicFramePr>
-            <a:graphic xmlns:a="http://schemas.openxmlformats.org/drawingml/2006/main">
-              <a:graphicData uri="http://schemas.openxmlformats.org/drawingml/2006/picture">
-                <pic:pic xmlns:pic="http://schemas.openxmlformats.org/drawingml/2006/picture">
-                  <pic:nvPicPr>
-                    <pic:cNvPr id="1" name=""/>
-                    <pic:cNvPicPr/>
-                  </pic:nvPicPr>
-                  <pic:blipFill>
-                    <a:blip r:embed="rId5"/>
-                    <a:stretch>
-                      <a:fillRect/>
-                    </a:stretch>
-                  </pic:blipFill>
-                  <pic:spPr>
-                    <a:xfrm>
-                      <a:off x="0" y="0"/>
-                      <a:ext cx="2009775" cy="828675"/>
-                    </a:xfrm>
-                    <a:prstGeom prst="rect">
-                      <a:avLst/>
-                    </a:prstGeom>
-                  </pic:spPr>
-                </pic:pic>
-              </a:graphicData>
-            </a:graphic>
-          </wp:inline>
-        </w:drawing>
-      </w:r>
-    </w:p>
-    <w:p>
-      <w:r>
-        <w:t xml:space="preserve">Since method 2 is all streamlined into one program, we can test our program’s runtime using </w:t>
-      </w:r>
-      <w:r>
-        <w:rPr>
-          <w:i/>
-        </w:rPr>
-        <w:t>time</w:t>
-      </w:r>
-      <w:r>
-        <w:t xml:space="preserve">. We chose </w:t>
-      </w:r>
-      <w:hyperlink r:id="rId6" w:history="1">
-        <w:r>
-          <w:rPr>
-            <w:rStyle w:val="Hyperlink"/>
-          </w:rPr>
-          <w:t>the Cuban Missile Crisis</w:t>
-        </w:r>
-      </w:hyperlink>
-      <w:r>
-        <w:t xml:space="preserve"> </w:t>
-      </w:r>
-      <w:r>
-        <w:t>because it’</w:t>
-      </w:r>
-      <w:r>
-        <w:t>s a very long and dense article, and this would be useful for checking how well the program scales with large articles.</w:t>
-      </w:r>
-    </w:p>
-    <w:p>
-      <w:r>
-        <w:t xml:space="preserve">For now, we </w:t>
-      </w:r>
-      <w:r>
-        <w:t>aren’t thinking about optimisation yet, as we cannot identify any avoidable overhead using our current method. In future, we will need to start thinking about optimisation as we begin recursively searching links.</w:t>
-      </w:r>
-    </w:p>
-    <w:p>
-      <w:pPr>
-        <w:pStyle w:val="Heading2"/>
-      </w:pPr>
-      <w:r>
-        <w:t xml:space="preserve">Section 2: Introduction to Recursion </w:t>
-      </w:r>
-    </w:p>
-    <w:p>
-      <w:pPr>
-        <w:pStyle w:val="Heading3"/>
-      </w:pPr>
-      <w:r>
-        <w:t>Rationale</w:t>
-      </w:r>
-    </w:p>
-    <w:p>
-      <w:r>
-        <w:t>To further test the webscraping, and to see whether we could gravitate towards a possible implementation of the Wikipedia Game, we made the whole process recursive. That is, for each link, scrape its Wikipedia page for all of its links. To avoid potential unwanted computation, we store a set of all the links that have been visited, and use that to decide whether to pursue a rabbit hole of links. As of now, the recursive function has been depth-limited to two (where the highest depth is zero), to demonstrate that the recursion does indeed function properly.</w:t>
-      </w:r>
-      <w:r>
-        <w:t xml:space="preserve"> As of now, this recursive function mimics exploring Wikipedia as a depth-first search in lexicographical order, i.e. for (each item in this page, if not visited, get_links() by alphabetical order).</w:t>
-      </w:r>
-    </w:p>
-    <w:p>
-      <w:r>
-        <w:t>Right now, there is a somewhat-pretty-printing going on to assist visualisation to ensure that what we are doing is what we want the program to do.</w:t>
-      </w:r>
-    </w:p>
-    <w:p>
-      <w:r>
-        <w:t>A parameter is used in get_links() to keep track of the maximum depth, and another to keep track of the current depth. Right now, there are two base cases to the recursion: once the depth hits the limit, or when all outgoing links on the current page have already been visited.</w:t>
-      </w:r>
-    </w:p>
-    <w:p>
-      <w:r>
-        <w:t>The variable that keeps track of current depth is also used to assist in the somewhat-pretty-print, by indenting that many times, visually representing a directory tree by depth. This, every time the exploration goes further “down”, the indent will increase, and every time it comes back “up”, the ident will decrease.</w:t>
-      </w:r>
-    </w:p>
-    <w:p>
-      <w:r>
-        <w:t>Currently, forma</w:t>
-      </w:r>
-      <w:r>
-        <w:t>t</w:t>
-      </w:r>
-      <w:r>
-        <w:t xml:space="preserve"> is as such:</w:t>
-      </w:r>
-    </w:p>
-    <w:p>
-      <w:r>
-        <w:t>Name of page being searched</w:t>
-      </w:r>
-    </w:p>
-    <w:p>
-      <w:r>
-        <w:t>{depth indents} List of links from that page.</w:t>
-      </w:r>
-    </w:p>
-    <w:p>
-      <w:r>
-        <w:rPr>
-          <w:noProof/>
-        </w:rPr>
-        <w:lastRenderedPageBreak/>
-        <w:drawing>
-          <wp:inline distT="0" distB="0" distL="0" distR="0" wp14:anchorId="12BD8B71" wp14:editId="0EF926BA">
-            <wp:extent cx="4829175" cy="5743575"/>
-            <wp:effectExtent l="0" t="0" r="9525" b="9525"/>
-            <wp:docPr id="6" name="Picture 6"/>
             <wp:cNvGraphicFramePr>
               <a:graphicFrameLocks xmlns:a="http://schemas.openxmlformats.org/drawingml/2006/main" noChangeAspect="1"/>
             </wp:cNvGraphicFramePr>
@@ -345,7 +328,7 @@
                   <pic:spPr>
                     <a:xfrm>
                       <a:off x="0" y="0"/>
-                      <a:ext cx="4829175" cy="5743575"/>
+                      <a:ext cx="2009775" cy="828675"/>
                     </a:xfrm>
                     <a:prstGeom prst="rect">
                       <a:avLst/>
@@ -360,7 +343,180 @@
     </w:p>
     <w:p>
       <w:r>
-        <w:t>One issue we are running into is that there are still some useless/irrelevant pages that are being explored by the scraper. So far, we’ve seen a bunch of “Wikipedia:NOTRS”, “Help: Installing Japanese Keyboard” or similar pages. Gots to filter they out.</w:t>
+        <w:t xml:space="preserve">Since method 2 is all streamlined into one program, we can test our program’s runtime using </w:t>
+      </w:r>
+      <w:r>
+        <w:rPr>
+          <w:i/>
+        </w:rPr>
+        <w:t>time</w:t>
+      </w:r>
+      <w:r>
+        <w:t xml:space="preserve">. We chose </w:t>
+      </w:r>
+      <w:hyperlink r:id="rId8" w:history="1">
+        <w:r>
+          <w:rPr>
+            <w:rStyle w:val="Hyperlink"/>
+          </w:rPr>
+          <w:t>the Cuban Missile Crisis</w:t>
+        </w:r>
+      </w:hyperlink>
+      <w:r>
+        <w:t xml:space="preserve"> </w:t>
+      </w:r>
+      <w:r>
+        <w:t>because it’</w:t>
+      </w:r>
+      <w:r>
+        <w:t>s a very long and dense article, and this would be useful for checking how well the program scales with large articles.</w:t>
+      </w:r>
+    </w:p>
+    <w:p>
+      <w:r>
+        <w:t xml:space="preserve">For now, we </w:t>
+      </w:r>
+      <w:r>
+        <w:t>aren’t thinking about optimisation yet, as we cannot identify any avoidable overhead using our current method. In future, we will need to start thinking about optimisation as we begin recursively searching links.</w:t>
+      </w:r>
+    </w:p>
+    <w:p>
+      <w:pPr>
+        <w:pStyle w:val="Heading2"/>
+      </w:pPr>
+      <w:r>
+        <w:t xml:space="preserve">Section 2: Introduction to Recursion </w:t>
+      </w:r>
+    </w:p>
+    <w:p>
+      <w:pPr>
+        <w:pStyle w:val="Heading3"/>
+      </w:pPr>
+      <w:r>
+        <w:t>Rationale</w:t>
+      </w:r>
+    </w:p>
+    <w:p>
+      <w:r>
+        <w:t xml:space="preserve">To further test the webscraping, and to see whether we could gravitate towards a possible implementation of the Wikipedia Game, we made the whole process recursive. That is, for each link, scrape its Wikipedia page for </w:t>
+      </w:r>
+      <w:r>
+        <w:t>all</w:t>
+      </w:r>
+      <w:r>
+        <w:t xml:space="preserve"> its links. To avoid potential unwanted computation, we store a set of all the links that have been visited, and use that to decide whether to pursue a rabbit hole of links. As of now, the recursive function has been depth-limited to two (where the highest depth is zero), to demonstrate that the recursion does indeed function properly.</w:t>
+      </w:r>
+      <w:r>
+        <w:t xml:space="preserve"> As of now, this recursive function mimics exploring Wikipedia as a depth-first search in lexicographical order, i.e. for (each item in this page, if not visited, get_links() by alphabetical order).</w:t>
+      </w:r>
+    </w:p>
+    <w:p>
+      <w:r>
+        <w:t>Right now, there is a somewhat-pretty-printing going on to assist visualisation to ensure that what we are doing is what we want the program to do.</w:t>
+      </w:r>
+    </w:p>
+    <w:p>
+      <w:r>
+        <w:lastRenderedPageBreak/>
+        <w:t>A parameter is used in get_links() to keep track of the maximum depth, and another to keep track of the current depth. Right now, there are two base cases to the recursion: once the depth hits the limit, or when all outgoing links on the current page have already been visited.</w:t>
+      </w:r>
+    </w:p>
+    <w:p>
+      <w:r>
+        <w:t>The variable that keeps track of current depth is also used to assist in the somewhat-pretty-print, by indenting that many times, visually representing a directory tree by depth. This, every time the exploration goes further “down”, the indent will increase, and every time it comes back “up”, the ident will decrease.</w:t>
+      </w:r>
+    </w:p>
+    <w:p>
+      <w:r>
+        <w:t>Currently, forma</w:t>
+      </w:r>
+      <w:r>
+        <w:t>t</w:t>
+      </w:r>
+      <w:r>
+        <w:t xml:space="preserve"> is as such:</w:t>
+      </w:r>
+    </w:p>
+    <w:p>
+      <w:r>
+        <w:t>Name of page being searched</w:t>
+      </w:r>
+    </w:p>
+    <w:p>
+      <w:r>
+        <w:t>{depth indents} List of links from that page.</w:t>
+      </w:r>
+    </w:p>
+    <w:p>
+      <w:r>
+        <w:rPr>
+          <w:noProof/>
+        </w:rPr>
+        <w:drawing>
+          <wp:inline distT="0" distB="0" distL="0" distR="0" wp14:anchorId="12BD8B71" wp14:editId="0EF926BA">
+            <wp:extent cx="3363604" cy="4000500"/>
+            <wp:effectExtent l="0" t="0" r="8255" b="0"/>
+            <wp:docPr id="6" name="Picture 6"/>
+            <wp:cNvGraphicFramePr>
+              <a:graphicFrameLocks xmlns:a="http://schemas.openxmlformats.org/drawingml/2006/main" noChangeAspect="1"/>
+            </wp:cNvGraphicFramePr>
+            <a:graphic xmlns:a="http://schemas.openxmlformats.org/drawingml/2006/main">
+              <a:graphicData uri="http://schemas.openxmlformats.org/drawingml/2006/picture">
+                <pic:pic xmlns:pic="http://schemas.openxmlformats.org/drawingml/2006/picture">
+                  <pic:nvPicPr>
+                    <pic:cNvPr id="1" name=""/>
+                    <pic:cNvPicPr/>
+                  </pic:nvPicPr>
+                  <pic:blipFill>
+                    <a:blip r:embed="rId9"/>
+                    <a:stretch>
+                      <a:fillRect/>
+                    </a:stretch>
+                  </pic:blipFill>
+                  <pic:spPr>
+                    <a:xfrm>
+                      <a:off x="0" y="0"/>
+                      <a:ext cx="3372389" cy="4010948"/>
+                    </a:xfrm>
+                    <a:prstGeom prst="rect">
+                      <a:avLst/>
+                    </a:prstGeom>
+                  </pic:spPr>
+                </pic:pic>
+              </a:graphicData>
+            </a:graphic>
+          </wp:inline>
+        </w:drawing>
+      </w:r>
+    </w:p>
+    <w:p>
+      <w:r>
+        <w:t>One issue we are running into is that there are still some useless/irrelevant pages that are being explored by the scraper.</w:t>
+      </w:r>
+      <w:r>
+        <w:t xml:space="preserve"> So far, we’ve seen a bunch of </w:t>
+      </w:r>
+      <w:hyperlink r:id="rId10" w:anchor="Sources_that_are_usually_not_reliable" w:history="1">
+        <w:r>
+          <w:rPr>
+            <w:rStyle w:val="Hyperlink"/>
+          </w:rPr>
+          <w:t>meta Wikipedia</w:t>
+        </w:r>
+      </w:hyperlink>
+      <w:r>
+        <w:t xml:space="preserve">, </w:t>
+      </w:r>
+      <w:hyperlink r:id="rId11" w:history="1">
+        <w:r>
+          <w:rPr>
+            <w:rStyle w:val="Hyperlink"/>
+          </w:rPr>
+          <w:t>Wikipedia help</w:t>
+        </w:r>
+      </w:hyperlink>
+      <w:r>
+        <w:t xml:space="preserve"> or similar pages. Gots to filter they out.</w:t>
       </w:r>
     </w:p>
     <w:p>
@@ -396,7 +552,7 @@
                     <pic:cNvPicPr/>
                   </pic:nvPicPr>
                   <pic:blipFill>
-                    <a:blip r:embed="rId8"/>
+                    <a:blip r:embed="rId12"/>
                     <a:stretch>
                       <a:fillRect/>
                     </a:stretch>
@@ -429,8 +585,8 @@
         <w:tblLook w:val="04A0" w:firstRow="1" w:lastRow="0" w:firstColumn="1" w:lastColumn="0" w:noHBand="0" w:noVBand="1"/>
       </w:tblPr>
       <w:tblGrid>
-        <w:gridCol w:w="4434"/>
-        <w:gridCol w:w="4582"/>
+        <w:gridCol w:w="4212"/>
+        <w:gridCol w:w="4804"/>
       </w:tblGrid>
       <w:tr>
         <w:tc>
@@ -444,7 +600,7 @@
               </w:rPr>
               <w:drawing>
                 <wp:inline distT="0" distB="0" distL="0" distR="0" wp14:anchorId="1267AA22" wp14:editId="2DF6843D">
-                  <wp:extent cx="2702807" cy="977900"/>
+                  <wp:extent cx="2702560" cy="977811"/>
                   <wp:effectExtent l="0" t="0" r="2540" b="0"/>
                   <wp:docPr id="4" name="Picture 4"/>
                   <wp:cNvGraphicFramePr>
@@ -458,7 +614,7 @@
                           <pic:cNvPicPr/>
                         </pic:nvPicPr>
                         <pic:blipFill>
-                          <a:blip r:embed="rId9"/>
+                          <a:blip r:embed="rId13"/>
                           <a:stretch>
                             <a:fillRect/>
                           </a:stretch>
@@ -466,7 +622,7 @@
                         <pic:spPr>
                           <a:xfrm>
                             <a:off x="0" y="0"/>
-                            <a:ext cx="2715478" cy="982485"/>
+                            <a:ext cx="2726453" cy="986456"/>
                           </a:xfrm>
                           <a:prstGeom prst="rect">
                             <a:avLst/>
@@ -491,8 +647,8 @@
               </w:rPr>
               <w:drawing>
                 <wp:inline distT="0" distB="0" distL="0" distR="0" wp14:anchorId="362C692B" wp14:editId="60CB575C">
-                  <wp:extent cx="2798930" cy="882650"/>
-                  <wp:effectExtent l="0" t="0" r="1905" b="0"/>
+                  <wp:extent cx="3098959" cy="977265"/>
+                  <wp:effectExtent l="0" t="0" r="6350" b="0"/>
                   <wp:docPr id="5" name="Picture 5"/>
                   <wp:cNvGraphicFramePr>
                     <a:graphicFrameLocks xmlns:a="http://schemas.openxmlformats.org/drawingml/2006/main" noChangeAspect="1"/>
@@ -505,7 +661,7 @@
                           <pic:cNvPicPr/>
                         </pic:nvPicPr>
                         <pic:blipFill>
-                          <a:blip r:embed="rId10"/>
+                          <a:blip r:embed="rId14"/>
                           <a:stretch>
                             <a:fillRect/>
                           </a:stretch>
@@ -513,7 +669,7 @@
                         <pic:spPr>
                           <a:xfrm>
                             <a:off x="0" y="0"/>
-                            <a:ext cx="2804309" cy="884346"/>
+                            <a:ext cx="3116595" cy="982827"/>
                           </a:xfrm>
                           <a:prstGeom prst="rect">
                             <a:avLst/>
@@ -560,7 +716,7 @@
       <w:r>
         <w:t xml:space="preserve"> </w:t>
       </w:r>
-      <w:hyperlink r:id="rId11" w:history="1">
+      <w:hyperlink r:id="rId15" w:history="1">
         <w:r>
           <w:rPr>
             <w:rStyle w:val="Hyperlink"/>
@@ -590,7 +746,13 @@
         <w:t xml:space="preserve">. This page is relatively small compared to the one we used for benchmark 1, but it’s noticeable that some of the pages that it links to are quite big (e.g. during runtime, we noticed </w:t>
       </w:r>
       <w:r>
-        <w:t>that the page for Canada took significantly longer than some of the others. At this moment, we still have yet to think of optimisations.</w:t>
+        <w:t xml:space="preserve">that the page for Canada took significantly longer than some of the others. At this moment, we </w:t>
+      </w:r>
+      <w:r>
+        <w:t>have</w:t>
+      </w:r>
+      <w:r>
+        <w:t xml:space="preserve"> yet to think of optimisations.</w:t>
       </w:r>
     </w:p>
     <w:p>
@@ -751,7 +913,7 @@
                           <pic:cNvPicPr/>
                         </pic:nvPicPr>
                         <pic:blipFill>
-                          <a:blip r:embed="rId12"/>
+                          <a:blip r:embed="rId16"/>
                           <a:stretch>
                             <a:fillRect/>
                           </a:stretch>
@@ -798,7 +960,7 @@
                           <pic:cNvPicPr/>
                         </pic:nvPicPr>
                         <pic:blipFill>
-                          <a:blip r:embed="rId13"/>
+                          <a:blip r:embed="rId17"/>
                           <a:stretch>
                             <a:fillRect/>
                           </a:stretch>
@@ -847,12 +1009,24 @@
     <w:p/>
     <w:p>
       <w:r>
-        <w:t>An additional observation is that the DFS performs significantly faster compared to the test in Section 2, Benchmark 1 (down from ~35 seconds). This is most likely due to fewer programs being run on Josh’s Surface at the time of execution, and also the university’s network being faster than Josh’s home internet. From now on we will log test case conditions as well.</w:t>
-      </w:r>
-    </w:p>
-    <w:p>
-      <w:r>
-        <w:t xml:space="preserve">Testing for further optimisations should be more comprehensive – we should look into making automated two-sample t-tests in future. </w:t>
+        <w:t xml:space="preserve">An additional observation is that the DFS performs significantly faster compared to the test in Section 2, Benchmark 1 (down from ~35 seconds). This is most likely due to fewer programs being run on Josh’s Surface at the time of execution, </w:t>
+      </w:r>
+      <w:r>
+        <w:t>and</w:t>
+      </w:r>
+      <w:r>
+        <w:t xml:space="preserve"> the university’s network being faster than Josh’s home internet. From now on we will log test case conditions as well.</w:t>
+      </w:r>
+    </w:p>
+    <w:p>
+      <w:r>
+        <w:t xml:space="preserve">Testing for further optimisations should be more comprehensive – we should </w:t>
+      </w:r>
+      <w:r>
+        <w:t>consider</w:t>
+      </w:r>
+      <w:r>
+        <w:t xml:space="preserve"> making automated two-sample t-tests in future. </w:t>
       </w:r>
     </w:p>
     <w:p>
@@ -860,20 +1034,16 @@
         <w:pStyle w:val="Heading3"/>
       </w:pPr>
       <w:r>
-        <w:t>Benchmark</w:t>
-      </w:r>
-      <w:r>
-        <w:t xml:space="preserve"> 2</w:t>
+        <w:t>Benchmark 2</w:t>
       </w:r>
     </w:p>
     <w:p>
       <w:r>
         <w:t>Fix benchmark 1 later</w:t>
       </w:r>
-      <w:bookmarkStart w:id="0" w:name="_GoBack"/>
-      <w:bookmarkEnd w:id="0"/>
     </w:p>
     <w:sectPr>
+      <w:headerReference w:type="default" r:id="rId18"/>
       <w:pgSz w:w="11906" w:h="16838"/>
       <w:pgMar w:top="1440" w:right="1440" w:bottom="1440" w:left="1440" w:header="708" w:footer="708" w:gutter="0"/>
       <w:cols w:space="708"/>
@@ -883,8 +1053,78 @@
 </w:document>
 </file>
 
+<file path=word/endnotes.xml><?xml version="1.0" encoding="utf-8"?>
+<w:endnotes xmlns:wpc="http://schemas.microsoft.com/office/word/2010/wordprocessingCanvas" xmlns:cx="http://schemas.microsoft.com/office/drawing/2014/chartex" xmlns:cx1="http://schemas.microsoft.com/office/drawing/2015/9/8/chartex" xmlns:cx2="http://schemas.microsoft.com/office/drawing/2015/10/21/chartex" xmlns:cx3="http://schemas.microsoft.com/office/drawing/2016/5/9/chartex" xmlns:cx4="http://schemas.microsoft.com/office/drawing/2016/5/10/chartex" xmlns:cx5="http://schemas.microsoft.com/office/drawing/2016/5/11/chartex" xmlns:mc="http://schemas.openxmlformats.org/markup-compatibility/2006" xmlns:o="urn:schemas-microsoft-com:office:office" xmlns:r="http://schemas.openxmlformats.org/officeDocument/2006/relationships" xmlns:m="http://schemas.openxmlformats.org/officeDocument/2006/math" xmlns:v="urn:schemas-microsoft-com:vml" xmlns:wp14="http://schemas.microsoft.com/office/word/2010/wordprocessingDrawing" xmlns:wp="http://schemas.openxmlformats.org/drawingml/2006/wordprocessingDrawing" xmlns:w10="urn:schemas-microsoft-com:office:word" xmlns:w="http://schemas.openxmlformats.org/wordprocessingml/2006/main" xmlns:w14="http://schemas.microsoft.com/office/word/2010/wordml" xmlns:w15="http://schemas.microsoft.com/office/word/2012/wordml" xmlns:w16se="http://schemas.microsoft.com/office/word/2015/wordml/symex" xmlns:wpg="http://schemas.microsoft.com/office/word/2010/wordprocessingGroup" xmlns:wpi="http://schemas.microsoft.com/office/word/2010/wordprocessingInk" xmlns:wne="http://schemas.microsoft.com/office/word/2006/wordml" xmlns:wps="http://schemas.microsoft.com/office/word/2010/wordprocessingShape" mc:Ignorable="w14 w15 w16se wp14">
+  <w:endnote w:type="separator" w:id="-1">
+    <w:p>
+      <w:pPr>
+        <w:spacing w:after="0" w:line="240" w:lineRule="auto"/>
+      </w:pPr>
+      <w:r>
+        <w:separator/>
+      </w:r>
+    </w:p>
+  </w:endnote>
+  <w:endnote w:type="continuationSeparator" w:id="0">
+    <w:p>
+      <w:pPr>
+        <w:spacing w:after="0" w:line="240" w:lineRule="auto"/>
+      </w:pPr>
+      <w:r>
+        <w:continuationSeparator/>
+      </w:r>
+    </w:p>
+  </w:endnote>
+</w:endnotes>
+</file>
+
+<file path=word/footnotes.xml><?xml version="1.0" encoding="utf-8"?>
+<w:footnotes xmlns:wpc="http://schemas.microsoft.com/office/word/2010/wordprocessingCanvas" xmlns:cx="http://schemas.microsoft.com/office/drawing/2014/chartex" xmlns:cx1="http://schemas.microsoft.com/office/drawing/2015/9/8/chartex" xmlns:cx2="http://schemas.microsoft.com/office/drawing/2015/10/21/chartex" xmlns:cx3="http://schemas.microsoft.com/office/drawing/2016/5/9/chartex" xmlns:cx4="http://schemas.microsoft.com/office/drawing/2016/5/10/chartex" xmlns:cx5="http://schemas.microsoft.com/office/drawing/2016/5/11/chartex" xmlns:mc="http://schemas.openxmlformats.org/markup-compatibility/2006" xmlns:o="urn:schemas-microsoft-com:office:office" xmlns:r="http://schemas.openxmlformats.org/officeDocument/2006/relationships" xmlns:m="http://schemas.openxmlformats.org/officeDocument/2006/math" xmlns:v="urn:schemas-microsoft-com:vml" xmlns:wp14="http://schemas.microsoft.com/office/word/2010/wordprocessingDrawing" xmlns:wp="http://schemas.openxmlformats.org/drawingml/2006/wordprocessingDrawing" xmlns:w10="urn:schemas-microsoft-com:office:word" xmlns:w="http://schemas.openxmlformats.org/wordprocessingml/2006/main" xmlns:w14="http://schemas.microsoft.com/office/word/2010/wordml" xmlns:w15="http://schemas.microsoft.com/office/word/2012/wordml" xmlns:w16se="http://schemas.microsoft.com/office/word/2015/wordml/symex" xmlns:wpg="http://schemas.microsoft.com/office/word/2010/wordprocessingGroup" xmlns:wpi="http://schemas.microsoft.com/office/word/2010/wordprocessingInk" xmlns:wne="http://schemas.microsoft.com/office/word/2006/wordml" xmlns:wps="http://schemas.microsoft.com/office/word/2010/wordprocessingShape" mc:Ignorable="w14 w15 w16se wp14">
+  <w:footnote w:type="separator" w:id="-1">
+    <w:p>
+      <w:pPr>
+        <w:spacing w:after="0" w:line="240" w:lineRule="auto"/>
+      </w:pPr>
+      <w:r>
+        <w:separator/>
+      </w:r>
+    </w:p>
+  </w:footnote>
+  <w:footnote w:type="continuationSeparator" w:id="0">
+    <w:p>
+      <w:pPr>
+        <w:spacing w:after="0" w:line="240" w:lineRule="auto"/>
+      </w:pPr>
+      <w:r>
+        <w:continuationSeparator/>
+      </w:r>
+    </w:p>
+  </w:footnote>
+</w:footnotes>
+</file>
+
+<file path=word/header1.xml><?xml version="1.0" encoding="utf-8"?>
+<w:hdr xmlns:wpc="http://schemas.microsoft.com/office/word/2010/wordprocessingCanvas" xmlns:cx="http://schemas.microsoft.com/office/drawing/2014/chartex" xmlns:cx1="http://schemas.microsoft.com/office/drawing/2015/9/8/chartex" xmlns:cx2="http://schemas.microsoft.com/office/drawing/2015/10/21/chartex" xmlns:cx3="http://schemas.microsoft.com/office/drawing/2016/5/9/chartex" xmlns:cx4="http://schemas.microsoft.com/office/drawing/2016/5/10/chartex" xmlns:cx5="http://schemas.microsoft.com/office/drawing/2016/5/11/chartex" xmlns:mc="http://schemas.openxmlformats.org/markup-compatibility/2006" xmlns:o="urn:schemas-microsoft-com:office:office" xmlns:r="http://schemas.openxmlformats.org/officeDocument/2006/relationships" xmlns:m="http://schemas.openxmlformats.org/officeDocument/2006/math" xmlns:v="urn:schemas-microsoft-com:vml" xmlns:wp14="http://schemas.microsoft.com/office/word/2010/wordprocessingDrawing" xmlns:wp="http://schemas.openxmlformats.org/drawingml/2006/wordprocessingDrawing" xmlns:w10="urn:schemas-microsoft-com:office:word" xmlns:w="http://schemas.openxmlformats.org/wordprocessingml/2006/main" xmlns:w14="http://schemas.microsoft.com/office/word/2010/wordml" xmlns:w15="http://schemas.microsoft.com/office/word/2012/wordml" xmlns:w16se="http://schemas.microsoft.com/office/word/2015/wordml/symex" xmlns:wpg="http://schemas.microsoft.com/office/word/2010/wordprocessingGroup" xmlns:wpi="http://schemas.microsoft.com/office/word/2010/wordprocessingInk" xmlns:wne="http://schemas.microsoft.com/office/word/2006/wordml" xmlns:wps="http://schemas.microsoft.com/office/word/2010/wordprocessingShape" mc:Ignorable="w14 w15 w16se wp14">
+  <w:p>
+    <w:pPr>
+      <w:pStyle w:val="Header"/>
+      <w:tabs>
+        <w:tab w:val="clear" w:pos="4513"/>
+      </w:tabs>
+    </w:pPr>
+    <w:r>
+      <w:t>WikiScrape Project</w:t>
+    </w:r>
+    <w:r>
+      <w:tab/>
+      <w:t>Denton Phosavanh, Joshua Loh</w:t>
+    </w:r>
+  </w:p>
+</w:hdr>
+</file>
+
 <file path=word/styles.xml><?xml version="1.0" encoding="utf-8"?>
-<w:styles xmlns:mc="http://schemas.openxmlformats.org/markup-compatibility/2006" xmlns:r="http://schemas.openxmlformats.org/officeDocument/2006/relationships" xmlns:w="http://schemas.openxmlformats.org/wordprocessingml/2006/main" xmlns:w14="http://schemas.microsoft.com/office/word/2010/wordml" xmlns:w15="http://schemas.microsoft.com/office/word/2012/wordml" mc:Ignorable="w14 w15">
+<w:styles xmlns:mc="http://schemas.openxmlformats.org/markup-compatibility/2006" xmlns:r="http://schemas.openxmlformats.org/officeDocument/2006/relationships" xmlns:w="http://schemas.openxmlformats.org/wordprocessingml/2006/main" xmlns:w14="http://schemas.microsoft.com/office/word/2010/wordml" xmlns:w15="http://schemas.microsoft.com/office/word/2012/wordml" xmlns:w16se="http://schemas.microsoft.com/office/word/2015/wordml/symex" mc:Ignorable="w14 w15 w16se">
   <w:docDefaults>
     <w:rPrDefault>
       <w:rPr>
@@ -900,7 +1140,7 @@
       </w:pPr>
     </w:pPrDefault>
   </w:docDefaults>
-  <w:latentStyles w:defLockedState="0" w:defUIPriority="99" w:defSemiHidden="0" w:defUnhideWhenUsed="0" w:defQFormat="0" w:count="371">
+  <w:latentStyles w:defLockedState="0" w:defUIPriority="99" w:defSemiHidden="0" w:defUnhideWhenUsed="0" w:defQFormat="0" w:count="374">
     <w:lsdException w:name="Normal" w:uiPriority="0" w:qFormat="1"/>
     <w:lsdException w:name="heading 1" w:uiPriority="9" w:qFormat="1"/>
     <w:lsdException w:name="heading 2" w:semiHidden="1" w:uiPriority="9" w:unhideWhenUsed="1" w:qFormat="1"/>
@@ -1006,7 +1246,6 @@
     <w:lsdException w:name="HTML Sample" w:semiHidden="1" w:unhideWhenUsed="1"/>
     <w:lsdException w:name="HTML Typewriter" w:semiHidden="1" w:unhideWhenUsed="1"/>
     <w:lsdException w:name="HTML Variable" w:semiHidden="1" w:unhideWhenUsed="1"/>
-    <w:lsdException w:name="Normal Table" w:semiHidden="1" w:unhideWhenUsed="1"/>
     <w:lsdException w:name="annotation subject" w:semiHidden="1" w:unhideWhenUsed="1"/>
     <w:lsdException w:name="No List" w:semiHidden="1" w:unhideWhenUsed="1"/>
     <w:lsdException w:name="Outline List 1" w:semiHidden="1" w:unhideWhenUsed="1"/>
@@ -1051,7 +1290,6 @@
     <w:lsdException w:name="Table Professional" w:semiHidden="1" w:unhideWhenUsed="1"/>
     <w:lsdException w:name="Table Subtle 1" w:semiHidden="1" w:unhideWhenUsed="1"/>
     <w:lsdException w:name="Table Subtle 2" w:semiHidden="1" w:unhideWhenUsed="1"/>
-    <w:lsdException w:name="Table Web 1" w:semiHidden="1" w:unhideWhenUsed="1"/>
     <w:lsdException w:name="Table Web 2" w:semiHidden="1" w:unhideWhenUsed="1"/>
     <w:lsdException w:name="Table Web 3" w:semiHidden="1" w:unhideWhenUsed="1"/>
     <w:lsdException w:name="Balloon Text" w:semiHidden="1" w:unhideWhenUsed="1"/>
@@ -1272,6 +1510,9 @@
     <w:lsdException w:name="List Table 5 Dark Accent 6" w:uiPriority="50"/>
     <w:lsdException w:name="List Table 6 Colorful Accent 6" w:uiPriority="51"/>
     <w:lsdException w:name="List Table 7 Colorful Accent 6" w:uiPriority="52"/>
+    <w:lsdException w:name="Mention" w:semiHidden="1" w:unhideWhenUsed="1"/>
+    <w:lsdException w:name="Smart Hyperlink" w:semiHidden="1" w:unhideWhenUsed="1"/>
+    <w:lsdException w:name="Hashtag" w:semiHidden="1" w:unhideWhenUsed="1"/>
   </w:latentStyles>
   <w:style w:type="paragraph" w:default="1" w:styleId="Normal">
     <w:name w:val="Normal"/>
@@ -1547,6 +1788,50 @@
         <w:insideV w:val="single" w:sz="4" w:space="0" w:color="auto"/>
       </w:tblBorders>
     </w:tblPr>
+  </w:style>
+  <w:style w:type="paragraph" w:styleId="Header">
+    <w:name w:val="header"/>
+    <w:basedOn w:val="Normal"/>
+    <w:link w:val="HeaderChar"/>
+    <w:uiPriority w:val="99"/>
+    <w:unhideWhenUsed/>
+    <w:rsid w:val="00C958E4"/>
+    <w:pPr>
+      <w:tabs>
+        <w:tab w:val="center" w:pos="4513"/>
+        <w:tab w:val="right" w:pos="9026"/>
+      </w:tabs>
+      <w:spacing w:after="0" w:line="240" w:lineRule="auto"/>
+    </w:pPr>
+  </w:style>
+  <w:style w:type="character" w:customStyle="1" w:styleId="HeaderChar">
+    <w:name w:val="Header Char"/>
+    <w:basedOn w:val="DefaultParagraphFont"/>
+    <w:link w:val="Header"/>
+    <w:uiPriority w:val="99"/>
+    <w:rsid w:val="00C958E4"/>
+  </w:style>
+  <w:style w:type="paragraph" w:styleId="Footer">
+    <w:name w:val="footer"/>
+    <w:basedOn w:val="Normal"/>
+    <w:link w:val="FooterChar"/>
+    <w:uiPriority w:val="99"/>
+    <w:unhideWhenUsed/>
+    <w:rsid w:val="00C958E4"/>
+    <w:pPr>
+      <w:tabs>
+        <w:tab w:val="center" w:pos="4513"/>
+        <w:tab w:val="right" w:pos="9026"/>
+      </w:tabs>
+      <w:spacing w:after="0" w:line="240" w:lineRule="auto"/>
+    </w:pPr>
+  </w:style>
+  <w:style w:type="character" w:customStyle="1" w:styleId="FooterChar">
+    <w:name w:val="Footer Char"/>
+    <w:basedOn w:val="DefaultParagraphFont"/>
+    <w:link w:val="Footer"/>
+    <w:uiPriority w:val="99"/>
+    <w:rsid w:val="00C958E4"/>
   </w:style>
 </w:styles>
 </file>

</xml_diff>